<commit_message>
Edición cuaderno de estudio
</commit_message>
<xml_diff>
--- a/fuentes/contenidos/grado07/guion07/MA_G07_07_CO_Editado.docx
+++ b/fuentes/contenidos/grado07/guion07/MA_G07_07_CO_Editado.docx
@@ -2,6 +2,55 @@
 <file path=word/document.xml><?xml version="1.0" encoding="utf-8"?>
 <w:document xmlns:wpc="http://schemas.microsoft.com/office/word/2010/wordprocessingCanvas" xmlns:mc="http://schemas.openxmlformats.org/markup-compatibility/2006" xmlns:o="urn:schemas-microsoft-com:office:office" xmlns:r="http://schemas.openxmlformats.org/officeDocument/2006/relationships" xmlns:m="http://schemas.openxmlformats.org/officeDocument/2006/math" xmlns:v="urn:schemas-microsoft-com:vml" xmlns:wp14="http://schemas.microsoft.com/office/word/2010/wordprocessingDrawing" xmlns:wp="http://schemas.openxmlformats.org/drawingml/2006/wordprocessingDrawing" xmlns:w10="urn:schemas-microsoft-com:office:word" xmlns:w="http://schemas.openxmlformats.org/wordprocessingml/2006/main" xmlns:w14="http://schemas.microsoft.com/office/word/2010/wordml" xmlns:w15="http://schemas.microsoft.com/office/word/2012/wordml" xmlns:wpg="http://schemas.microsoft.com/office/word/2010/wordprocessingGroup" xmlns:wpi="http://schemas.microsoft.com/office/word/2010/wordprocessingInk" xmlns:wne="http://schemas.microsoft.com/office/word/2006/wordml" xmlns:wps="http://schemas.microsoft.com/office/word/2010/wordprocessingShape" mc:Ignorable="w14 w15 wp14">
   <w:body>
+    <w:p>
+      <w:pPr>
+        <w:tabs>
+          <w:tab w:val="right" w:pos="8498"/>
+        </w:tabs>
+        <w:spacing w:after="0"/>
+        <w:rPr>
+          <w:rFonts w:ascii="Times" w:hAnsi="Times"/>
+        </w:rPr>
+      </w:pPr>
+      <w:r>
+        <w:rPr>
+          <w:rFonts w:ascii="Times" w:hAnsi="Times"/>
+        </w:rPr>
+        <w:t>Frecuentemente, en la vida real se encuentran gran cantidad de magnitudes que dependen entre sí, por ejemplo: la distancia recorrida y el tiempo empleado, la cantidad de elementos que se compran y el precio de los mismos,</w:t>
+      </w:r>
+      <w:r>
+        <w:rPr>
+          <w:rFonts w:ascii="Times" w:hAnsi="Times"/>
+        </w:rPr>
+        <w:t xml:space="preserve"> </w:t>
+      </w:r>
+      <w:bookmarkStart w:id="0" w:name="_GoBack"/>
+      <w:bookmarkEnd w:id="0"/>
+      <w:r>
+        <w:rPr>
+          <w:rFonts w:ascii="Times" w:hAnsi="Times"/>
+        </w:rPr>
+        <w:t xml:space="preserve">entre muchos otros ejemplos. </w:t>
+      </w:r>
+      <w:r>
+        <w:rPr>
+          <w:rFonts w:ascii="Times" w:hAnsi="Times"/>
+        </w:rPr>
+        <w:t>En este tema comprenderás las relaciones de dependencia entre magnitudes: correlación y proporcionalidad, además de su aplicación en diversos contextos de la vida cotidiana.</w:t>
+      </w:r>
+    </w:p>
+    <w:p>
+      <w:pPr>
+        <w:tabs>
+          <w:tab w:val="right" w:pos="8498"/>
+        </w:tabs>
+        <w:spacing w:after="0"/>
+        <w:rPr>
+          <w:rFonts w:ascii="Times" w:hAnsi="Times"/>
+          <w:highlight w:val="yellow"/>
+        </w:rPr>
+      </w:pPr>
+    </w:p>
     <w:p>
       <w:pPr>
         <w:tabs>
@@ -1592,16 +1641,7 @@
                 <w:sz w:val="24"/>
                 <w:szCs w:val="24"/>
               </w:rPr>
-              <w:t>MA_07_07</w:t>
-            </w:r>
-            <w:r>
-              <w:rPr>
-                <w:rFonts w:ascii="Times New Roman" w:hAnsi="Times New Roman" w:cs="Times New Roman"/>
-                <w:color w:val="000000"/>
-                <w:sz w:val="24"/>
-                <w:szCs w:val="24"/>
-              </w:rPr>
-              <w:t>_REC10</w:t>
+              <w:t>MA_07_07_REC10</w:t>
             </w:r>
           </w:p>
         </w:tc>
@@ -1679,6 +1719,7 @@
                 <w:sz w:val="24"/>
                 <w:szCs w:val="24"/>
               </w:rPr>
+              <w:lastRenderedPageBreak/>
               <w:t>Descripción</w:t>
             </w:r>
           </w:p>
@@ -1786,7 +1827,6 @@
                 <w:sz w:val="18"/>
                 <w:szCs w:val="18"/>
               </w:rPr>
-              <w:lastRenderedPageBreak/>
               <w:t>Contenido</w:t>
             </w:r>
           </w:p>
@@ -3090,34 +3130,7 @@
                 <w:sz w:val="24"/>
                 <w:szCs w:val="24"/>
               </w:rPr>
-              <w:t>MA_07</w:t>
-            </w:r>
-            <w:r>
-              <w:rPr>
-                <w:rFonts w:ascii="Times New Roman" w:hAnsi="Times New Roman" w:cs="Times New Roman"/>
-                <w:color w:val="000000"/>
-                <w:sz w:val="24"/>
-                <w:szCs w:val="24"/>
-              </w:rPr>
-              <w:t>_0</w:t>
-            </w:r>
-            <w:r>
-              <w:rPr>
-                <w:rFonts w:ascii="Times New Roman" w:hAnsi="Times New Roman" w:cs="Times New Roman"/>
-                <w:color w:val="000000"/>
-                <w:sz w:val="24"/>
-                <w:szCs w:val="24"/>
-              </w:rPr>
-              <w:t>7</w:t>
-            </w:r>
-            <w:r>
-              <w:rPr>
-                <w:rFonts w:ascii="Times New Roman" w:hAnsi="Times New Roman" w:cs="Times New Roman"/>
-                <w:color w:val="000000"/>
-                <w:sz w:val="24"/>
-                <w:szCs w:val="24"/>
-              </w:rPr>
-              <w:t>_REC20</w:t>
+              <w:t>MA_07_07_REC20</w:t>
             </w:r>
           </w:p>
         </w:tc>
@@ -3335,25 +3348,7 @@
                 <w:sz w:val="24"/>
                 <w:szCs w:val="24"/>
               </w:rPr>
-              <w:t>MA_07_07</w:t>
-            </w:r>
-            <w:r>
-              <w:rPr>
-                <w:rFonts w:ascii="Times New Roman" w:hAnsi="Times New Roman" w:cs="Times New Roman"/>
-                <w:color w:val="000000"/>
-                <w:sz w:val="24"/>
-                <w:szCs w:val="24"/>
-              </w:rPr>
-              <w:t>_REC3</w:t>
-            </w:r>
-            <w:r>
-              <w:rPr>
-                <w:rFonts w:ascii="Times New Roman" w:hAnsi="Times New Roman" w:cs="Times New Roman"/>
-                <w:color w:val="000000"/>
-                <w:sz w:val="24"/>
-                <w:szCs w:val="24"/>
-              </w:rPr>
-              <w:t>0</w:t>
+              <w:t>MA_07_07_REC30</w:t>
             </w:r>
           </w:p>
         </w:tc>
@@ -3561,25 +3556,7 @@
                 <w:sz w:val="24"/>
                 <w:szCs w:val="24"/>
               </w:rPr>
-              <w:t>MA_07_07</w:t>
-            </w:r>
-            <w:r>
-              <w:rPr>
-                <w:rFonts w:ascii="Times New Roman" w:hAnsi="Times New Roman" w:cs="Times New Roman"/>
-                <w:color w:val="000000"/>
-                <w:sz w:val="24"/>
-                <w:szCs w:val="24"/>
-              </w:rPr>
-              <w:t>_REC4</w:t>
-            </w:r>
-            <w:r>
-              <w:rPr>
-                <w:rFonts w:ascii="Times New Roman" w:hAnsi="Times New Roman" w:cs="Times New Roman"/>
-                <w:color w:val="000000"/>
-                <w:sz w:val="24"/>
-                <w:szCs w:val="24"/>
-              </w:rPr>
-              <w:t>0</w:t>
+              <w:t>MA_07_07_REC40</w:t>
             </w:r>
           </w:p>
         </w:tc>
@@ -3787,25 +3764,7 @@
                 <w:sz w:val="24"/>
                 <w:szCs w:val="24"/>
               </w:rPr>
-              <w:t>MA_07_07</w:t>
-            </w:r>
-            <w:r>
-              <w:rPr>
-                <w:rFonts w:ascii="Times New Roman" w:hAnsi="Times New Roman" w:cs="Times New Roman"/>
-                <w:color w:val="000000"/>
-                <w:sz w:val="24"/>
-                <w:szCs w:val="24"/>
-              </w:rPr>
-              <w:t>_REC5</w:t>
-            </w:r>
-            <w:r>
-              <w:rPr>
-                <w:rFonts w:ascii="Times New Roman" w:hAnsi="Times New Roman" w:cs="Times New Roman"/>
-                <w:color w:val="000000"/>
-                <w:sz w:val="24"/>
-                <w:szCs w:val="24"/>
-              </w:rPr>
-              <w:t>0</w:t>
+              <w:t>MA_07_07_REC50</w:t>
             </w:r>
           </w:p>
         </w:tc>
@@ -6290,61 +6249,7 @@
                 <w:sz w:val="24"/>
                 <w:szCs w:val="24"/>
               </w:rPr>
-              <w:t>MA_</w:t>
-            </w:r>
-            <w:r>
-              <w:rPr>
-                <w:rFonts w:ascii="Times New Roman" w:hAnsi="Times New Roman" w:cs="Times New Roman"/>
-                <w:color w:val="000000"/>
-                <w:sz w:val="24"/>
-                <w:szCs w:val="24"/>
-              </w:rPr>
-              <w:t>07</w:t>
-            </w:r>
-            <w:r>
-              <w:rPr>
-                <w:rFonts w:ascii="Times New Roman" w:hAnsi="Times New Roman" w:cs="Times New Roman"/>
-                <w:color w:val="000000"/>
-                <w:sz w:val="24"/>
-                <w:szCs w:val="24"/>
-              </w:rPr>
-              <w:t>_0</w:t>
-            </w:r>
-            <w:r>
-              <w:rPr>
-                <w:rFonts w:ascii="Times New Roman" w:hAnsi="Times New Roman" w:cs="Times New Roman"/>
-                <w:color w:val="000000"/>
-                <w:sz w:val="24"/>
-                <w:szCs w:val="24"/>
-              </w:rPr>
-              <w:t>7</w:t>
-            </w:r>
-            <w:r>
-              <w:rPr>
-                <w:rFonts w:ascii="Times New Roman" w:hAnsi="Times New Roman" w:cs="Times New Roman"/>
-                <w:color w:val="000000"/>
-                <w:sz w:val="24"/>
-                <w:szCs w:val="24"/>
-              </w:rPr>
-              <w:t>_REC</w:t>
-            </w:r>
-            <w:r>
-              <w:rPr>
-                <w:rFonts w:ascii="Times New Roman" w:hAnsi="Times New Roman" w:cs="Times New Roman"/>
-                <w:color w:val="000000"/>
-                <w:sz w:val="24"/>
-                <w:szCs w:val="24"/>
-              </w:rPr>
-              <w:t>7</w:t>
-            </w:r>
-            <w:r>
-              <w:rPr>
-                <w:rFonts w:ascii="Times New Roman" w:hAnsi="Times New Roman" w:cs="Times New Roman"/>
-                <w:color w:val="000000"/>
-                <w:sz w:val="24"/>
-                <w:szCs w:val="24"/>
-              </w:rPr>
-              <w:t>0</w:t>
+              <w:t>MA_07_07_REC70</w:t>
             </w:r>
           </w:p>
         </w:tc>
@@ -6395,25 +6300,7 @@
                 <w:sz w:val="24"/>
                 <w:szCs w:val="24"/>
               </w:rPr>
-              <w:t>1</w:t>
-            </w:r>
-            <w:r>
-              <w:rPr>
-                <w:rFonts w:ascii="Times New Roman" w:hAnsi="Times New Roman" w:cs="Times New Roman"/>
-                <w:color w:val="000000"/>
-                <w:sz w:val="24"/>
-                <w:szCs w:val="24"/>
-              </w:rPr>
-              <w:t>°ESO/Matemáticas/</w:t>
-            </w:r>
-            <w:r>
-              <w:rPr>
-                <w:rFonts w:ascii="Times New Roman" w:hAnsi="Times New Roman" w:cs="Times New Roman"/>
-                <w:color w:val="000000"/>
-                <w:sz w:val="24"/>
-                <w:szCs w:val="24"/>
-              </w:rPr>
-              <w:t>La proporcionalidad</w:t>
+              <w:t>1°ESO/Matemáticas/La proporcionalidad</w:t>
             </w:r>
             <w:r>
               <w:rPr>
@@ -12076,16 +11963,7 @@
                 <w:sz w:val="24"/>
                 <w:szCs w:val="24"/>
               </w:rPr>
-              <w:t>1.2 La propiedad fundamental de las proporciones/</w:t>
-            </w:r>
-            <w:r>
-              <w:rPr>
-                <w:rFonts w:ascii="Times New Roman" w:hAnsi="Times New Roman" w:cs="Times New Roman"/>
-                <w:color w:val="000000"/>
-                <w:sz w:val="24"/>
-                <w:szCs w:val="24"/>
-              </w:rPr>
-              <w:t>Practica: Completa la proporción</w:t>
+              <w:t>1.2 La propiedad fundamental de las proporciones/Practica: Completa la proporción</w:t>
             </w:r>
           </w:p>
         </w:tc>
@@ -18656,16 +18534,7 @@
                 <w:sz w:val="24"/>
                 <w:szCs w:val="24"/>
               </w:rPr>
-              <w:t>16</w:t>
-            </w:r>
-            <w:r>
-              <w:rPr>
-                <w:rFonts w:ascii="Times New Roman" w:hAnsi="Times New Roman" w:cs="Times New Roman"/>
-                <w:color w:val="000000"/>
-                <w:sz w:val="24"/>
-                <w:szCs w:val="24"/>
-              </w:rPr>
-              <w:t>0</w:t>
+              <w:t>160</w:t>
             </w:r>
           </w:p>
         </w:tc>
@@ -18878,27 +18747,7 @@
                 <w:szCs w:val="24"/>
                 <w:highlight w:val="yellow"/>
               </w:rPr>
-              <w:t>MA_07_07_REC</w:t>
-            </w:r>
-            <w:r>
-              <w:rPr>
-                <w:rFonts w:ascii="Times New Roman" w:hAnsi="Times New Roman" w:cs="Times New Roman"/>
-                <w:color w:val="000000"/>
-                <w:sz w:val="24"/>
-                <w:szCs w:val="24"/>
-                <w:highlight w:val="yellow"/>
-              </w:rPr>
-              <w:t>17</w:t>
-            </w:r>
-            <w:r>
-              <w:rPr>
-                <w:rFonts w:ascii="Times New Roman" w:hAnsi="Times New Roman" w:cs="Times New Roman"/>
-                <w:color w:val="000000"/>
-                <w:sz w:val="24"/>
-                <w:szCs w:val="24"/>
-                <w:highlight w:val="yellow"/>
-              </w:rPr>
-              <w:t>0</w:t>
+              <w:t>MA_07_07_REC170</w:t>
             </w:r>
           </w:p>
         </w:tc>
@@ -19021,16 +18870,7 @@
                 <w:sz w:val="24"/>
                 <w:szCs w:val="24"/>
               </w:rPr>
-              <w:t>3.2 La proporcionalidad inversa/</w:t>
-            </w:r>
-            <w:r>
-              <w:rPr>
-                <w:rFonts w:ascii="Times New Roman" w:hAnsi="Times New Roman" w:cs="Times New Roman"/>
-                <w:color w:val="000000"/>
-                <w:sz w:val="24"/>
-                <w:szCs w:val="24"/>
-              </w:rPr>
-              <w:t xml:space="preserve">3.2.1 La resolución de problemas de proporcionalidad inversa/ </w:t>
+              <w:t xml:space="preserve">3.2 La proporcionalidad inversa/3.2.1 La resolución de problemas de proporcionalidad inversa/ </w:t>
             </w:r>
             <w:r>
               <w:rPr>
@@ -19328,16 +19168,7 @@
                 <w:sz w:val="24"/>
                 <w:szCs w:val="24"/>
               </w:rPr>
-              <w:t>18</w:t>
-            </w:r>
-            <w:r>
-              <w:rPr>
-                <w:rFonts w:ascii="Times New Roman" w:hAnsi="Times New Roman" w:cs="Times New Roman"/>
-                <w:color w:val="000000"/>
-                <w:sz w:val="24"/>
-                <w:szCs w:val="24"/>
-              </w:rPr>
-              <w:t>0</w:t>
+              <w:t>180</w:t>
             </w:r>
           </w:p>
         </w:tc>
@@ -19460,43 +19291,7 @@
                 <w:sz w:val="24"/>
                 <w:szCs w:val="24"/>
               </w:rPr>
-              <w:t>3</w:t>
-            </w:r>
-            <w:r>
-              <w:rPr>
-                <w:rFonts w:ascii="Times New Roman" w:hAnsi="Times New Roman" w:cs="Times New Roman"/>
-                <w:color w:val="000000"/>
-                <w:sz w:val="24"/>
-                <w:szCs w:val="24"/>
-              </w:rPr>
-              <w:t xml:space="preserve">.1 </w:t>
-            </w:r>
-            <w:r>
-              <w:rPr>
-                <w:rFonts w:ascii="Times New Roman" w:hAnsi="Times New Roman" w:cs="Times New Roman"/>
-                <w:color w:val="000000"/>
-                <w:sz w:val="24"/>
-                <w:szCs w:val="24"/>
-              </w:rPr>
-              <w:t>La proporcionalidad directa</w:t>
-            </w:r>
-            <w:r>
-              <w:rPr>
-                <w:rFonts w:ascii="Times New Roman" w:hAnsi="Times New Roman" w:cs="Times New Roman"/>
-                <w:color w:val="000000"/>
-                <w:sz w:val="24"/>
-                <w:szCs w:val="24"/>
-              </w:rPr>
-              <w:t>/</w:t>
-            </w:r>
-            <w:r>
-              <w:rPr>
-                <w:rFonts w:ascii="Times New Roman" w:hAnsi="Times New Roman" w:cs="Times New Roman"/>
-                <w:color w:val="000000"/>
-                <w:sz w:val="24"/>
-                <w:szCs w:val="24"/>
-              </w:rPr>
-              <w:t>3.1.1 La resolución de problemas de proporcionalidad directa/</w:t>
+              <w:t>3.1 La proporcionalidad directa/3.1.1 La resolución de problemas de proporcionalidad directa/</w:t>
             </w:r>
             <w:r>
               <w:rPr>
@@ -22980,8 +22775,6 @@
               </w:rPr>
               <w:t>Ecuación 1:</w:t>
             </w:r>
-            <w:bookmarkStart w:id="0" w:name="_GoBack"/>
-            <w:bookmarkEnd w:id="0"/>
           </w:p>
           <w:p>
             <w:pPr>
@@ -25617,14 +25410,7 @@
           <w:rFonts w:ascii="Times" w:hAnsi="Times"/>
           <w:b/>
         </w:rPr>
-        <w:t xml:space="preserve">La </w:t>
-      </w:r>
-      <w:r>
-        <w:rPr>
-          <w:rFonts w:ascii="Times" w:hAnsi="Times"/>
-          <w:b/>
-        </w:rPr>
-        <w:t>escala</w:t>
+        <w:t>La escala</w:t>
       </w:r>
     </w:p>
     <w:p>
@@ -26671,16 +26457,7 @@
                 <w:sz w:val="24"/>
                 <w:szCs w:val="24"/>
               </w:rPr>
-              <w:t>23</w:t>
-            </w:r>
-            <w:r>
-              <w:rPr>
-                <w:rFonts w:ascii="Times New Roman" w:hAnsi="Times New Roman" w:cs="Times New Roman"/>
-                <w:color w:val="000000"/>
-                <w:sz w:val="24"/>
-                <w:szCs w:val="24"/>
-              </w:rPr>
-              <w:t>0</w:t>
+              <w:t>230</w:t>
             </w:r>
           </w:p>
         </w:tc>
@@ -32920,16 +32697,7 @@
                 <w:sz w:val="24"/>
                 <w:szCs w:val="24"/>
               </w:rPr>
-              <w:t>26</w:t>
-            </w:r>
-            <w:r>
-              <w:rPr>
-                <w:rFonts w:ascii="Times New Roman" w:hAnsi="Times New Roman" w:cs="Times New Roman"/>
-                <w:color w:val="000000"/>
-                <w:sz w:val="24"/>
-                <w:szCs w:val="24"/>
-              </w:rPr>
-              <w:t>0</w:t>
+              <w:t>260</w:t>
             </w:r>
           </w:p>
         </w:tc>
@@ -33273,43 +33041,7 @@
                 <w:sz w:val="24"/>
                 <w:szCs w:val="24"/>
               </w:rPr>
-              <w:t>3</w:t>
-            </w:r>
-            <w:r>
-              <w:rPr>
-                <w:rFonts w:ascii="Times New Roman" w:hAnsi="Times New Roman" w:cs="Times New Roman"/>
-                <w:color w:val="000000"/>
-                <w:sz w:val="24"/>
-                <w:szCs w:val="24"/>
-              </w:rPr>
-              <w:t>.2</w:t>
-            </w:r>
-            <w:r>
-              <w:rPr>
-                <w:rFonts w:ascii="Times New Roman" w:hAnsi="Times New Roman" w:cs="Times New Roman"/>
-                <w:color w:val="000000"/>
-                <w:sz w:val="24"/>
-                <w:szCs w:val="24"/>
-              </w:rPr>
-              <w:t xml:space="preserve"> </w:t>
-            </w:r>
-            <w:r>
-              <w:rPr>
-                <w:rFonts w:ascii="Times New Roman" w:hAnsi="Times New Roman" w:cs="Times New Roman"/>
-                <w:color w:val="000000"/>
-                <w:sz w:val="24"/>
-                <w:szCs w:val="24"/>
-              </w:rPr>
-              <w:t xml:space="preserve">La proporcionalidad inversa </w:t>
-            </w:r>
-            <w:r>
-              <w:rPr>
-                <w:rFonts w:ascii="Times New Roman" w:hAnsi="Times New Roman" w:cs="Times New Roman"/>
-                <w:color w:val="000000"/>
-                <w:sz w:val="24"/>
-                <w:szCs w:val="24"/>
-              </w:rPr>
-              <w:t>/</w:t>
+              <w:t>3.2 La proporcionalidad inversa /</w:t>
             </w:r>
             <w:r>
               <w:rPr>
@@ -41294,16 +41026,7 @@
                 <w:sz w:val="24"/>
                 <w:szCs w:val="24"/>
               </w:rPr>
-              <w:t>/3</w:t>
-            </w:r>
-            <w:r>
-              <w:rPr>
-                <w:rFonts w:ascii="Times New Roman" w:hAnsi="Times New Roman" w:cs="Times New Roman"/>
-                <w:color w:val="000000"/>
-                <w:sz w:val="24"/>
-                <w:szCs w:val="24"/>
-              </w:rPr>
-              <w:t xml:space="preserve"> La proporcionalidad inversa</w:t>
+              <w:t>/3 La proporcionalidad inversa</w:t>
             </w:r>
             <w:r>
               <w:rPr>
@@ -41321,16 +41044,7 @@
                 <w:sz w:val="24"/>
                 <w:szCs w:val="24"/>
               </w:rPr>
-              <w:t>3.2 La resolución de problemas de proporcionalidad inversa /</w:t>
-            </w:r>
-            <w:r>
-              <w:rPr>
-                <w:rFonts w:ascii="Times New Roman" w:hAnsi="Times New Roman" w:cs="Times New Roman"/>
-                <w:color w:val="000000"/>
-                <w:sz w:val="24"/>
-                <w:szCs w:val="24"/>
-              </w:rPr>
-              <w:t>3.2.1 La regla de tres simple inversa/</w:t>
+              <w:t>3.2 La resolución de problemas de proporcionalidad inversa /3.2.1 La regla de tres simple inversa/</w:t>
             </w:r>
             <w:r>
               <w:rPr>
@@ -41634,16 +41348,7 @@
                 <w:sz w:val="24"/>
                 <w:szCs w:val="24"/>
               </w:rPr>
-              <w:t>_REC32</w:t>
-            </w:r>
-            <w:r>
-              <w:rPr>
-                <w:rFonts w:ascii="Times New Roman" w:hAnsi="Times New Roman" w:cs="Times New Roman"/>
-                <w:color w:val="000000"/>
-                <w:sz w:val="24"/>
-                <w:szCs w:val="24"/>
-              </w:rPr>
-              <w:t>0</w:t>
+              <w:t>_REC320</w:t>
             </w:r>
           </w:p>
         </w:tc>
@@ -42299,25 +42004,7 @@
                 <w:sz w:val="24"/>
                 <w:szCs w:val="24"/>
               </w:rPr>
-              <w:t>/6</w:t>
-            </w:r>
-            <w:r>
-              <w:rPr>
-                <w:rFonts w:ascii="Times New Roman" w:hAnsi="Times New Roman" w:cs="Times New Roman"/>
-                <w:color w:val="000000"/>
-                <w:sz w:val="24"/>
-                <w:szCs w:val="24"/>
-              </w:rPr>
-              <w:t xml:space="preserve"> </w:t>
-            </w:r>
-            <w:r>
-              <w:rPr>
-                <w:rFonts w:ascii="Times New Roman" w:hAnsi="Times New Roman" w:cs="Times New Roman"/>
-                <w:color w:val="000000"/>
-                <w:sz w:val="24"/>
-                <w:szCs w:val="24"/>
-              </w:rPr>
-              <w:t>Ejercitación y competencias</w:t>
+              <w:t>/6 Ejercitación y competencias</w:t>
             </w:r>
             <w:r>
               <w:rPr>
@@ -42335,16 +42022,7 @@
                 <w:sz w:val="24"/>
                 <w:szCs w:val="24"/>
               </w:rPr>
-              <w:t xml:space="preserve"> </w:t>
-            </w:r>
-            <w:r>
-              <w:rPr>
-                <w:rFonts w:ascii="Times New Roman" w:hAnsi="Times New Roman" w:cs="Times New Roman"/>
-                <w:color w:val="000000"/>
-                <w:sz w:val="24"/>
-                <w:szCs w:val="24"/>
-              </w:rPr>
-              <w:t>/</w:t>
+              <w:t xml:space="preserve"> /</w:t>
             </w:r>
             <w:r>
               <w:rPr>
@@ -50644,7 +50322,7 @@
 </file>
 
 <file path=customXml/itemProps1.xml><?xml version="1.0" encoding="utf-8"?>
-<ds:datastoreItem xmlns:ds="http://schemas.openxmlformats.org/officeDocument/2006/customXml" ds:itemID="{BB4A532D-F2B5-4F17-8F31-4BCA191F789D}">
+<ds:datastoreItem xmlns:ds="http://schemas.openxmlformats.org/officeDocument/2006/customXml" ds:itemID="{FA3569E4-2D66-431D-8F8F-E17578CE16F9}">
   <ds:schemaRefs>
     <ds:schemaRef ds:uri="http://schemas.openxmlformats.org/officeDocument/2006/bibliography"/>
   </ds:schemaRefs>

</xml_diff>